<commit_message>
atualização 3.0 - 05/12/2019
</commit_message>
<xml_diff>
--- a/Documentação/Documento do Projeto GF 1o Semestre.docx
+++ b/Documentação/Documento do Projeto GF 1o Semestre.docx
@@ -340,7 +340,7 @@
         <w:fldChar w:fldCharType="begin"/>
       </w:r>
       <w:r>
-        <w:instrText xml:space="preserve"> PAGEREF _Toc26455368 \h </w:instrText>
+        <w:instrText xml:space="preserve"> PAGEREF _Toc26459742 \h </w:instrText>
       </w:r>
       <w:r>
         <w:fldChar w:fldCharType="separate"/>
@@ -409,7 +409,7 @@
         <w:rPr>
           <w:noProof/>
         </w:rPr>
-        <w:instrText xml:space="preserve"> PAGEREF _Toc26455369 \h </w:instrText>
+        <w:instrText xml:space="preserve"> PAGEREF _Toc26459743 \h </w:instrText>
       </w:r>
       <w:r>
         <w:rPr>
@@ -492,7 +492,7 @@
         <w:rPr>
           <w:noProof/>
         </w:rPr>
-        <w:instrText xml:space="preserve"> PAGEREF _Toc26455370 \h </w:instrText>
+        <w:instrText xml:space="preserve"> PAGEREF _Toc26459744 \h </w:instrText>
       </w:r>
       <w:r>
         <w:rPr>
@@ -575,7 +575,7 @@
         <w:rPr>
           <w:noProof/>
         </w:rPr>
-        <w:instrText xml:space="preserve"> PAGEREF _Toc26455371 \h </w:instrText>
+        <w:instrText xml:space="preserve"> PAGEREF _Toc26459745 \h </w:instrText>
       </w:r>
       <w:r>
         <w:rPr>
@@ -658,7 +658,7 @@
         <w:rPr>
           <w:noProof/>
         </w:rPr>
-        <w:instrText xml:space="preserve"> PAGEREF _Toc26455372 \h </w:instrText>
+        <w:instrText xml:space="preserve"> PAGEREF _Toc26459746 \h </w:instrText>
       </w:r>
       <w:r>
         <w:rPr>
@@ -741,7 +741,7 @@
         <w:rPr>
           <w:noProof/>
         </w:rPr>
-        <w:instrText xml:space="preserve"> PAGEREF _Toc26455373 \h </w:instrText>
+        <w:instrText xml:space="preserve"> PAGEREF _Toc26459747 \h </w:instrText>
       </w:r>
       <w:r>
         <w:rPr>
@@ -803,7 +803,7 @@
         <w:fldChar w:fldCharType="begin"/>
       </w:r>
       <w:r>
-        <w:instrText xml:space="preserve"> PAGEREF _Toc26455374 \h </w:instrText>
+        <w:instrText xml:space="preserve"> PAGEREF _Toc26459748 \h </w:instrText>
       </w:r>
       <w:r>
         <w:fldChar w:fldCharType="separate"/>
@@ -872,7 +872,7 @@
         <w:rPr>
           <w:noProof/>
         </w:rPr>
-        <w:instrText xml:space="preserve"> PAGEREF _Toc26455375 \h </w:instrText>
+        <w:instrText xml:space="preserve"> PAGEREF _Toc26459749 \h </w:instrText>
       </w:r>
       <w:r>
         <w:rPr>
@@ -955,7 +955,7 @@
         <w:rPr>
           <w:noProof/>
         </w:rPr>
-        <w:instrText xml:space="preserve"> PAGEREF _Toc26455376 \h </w:instrText>
+        <w:instrText xml:space="preserve"> PAGEREF _Toc26459750 \h </w:instrText>
       </w:r>
       <w:r>
         <w:rPr>
@@ -1038,7 +1038,7 @@
         <w:rPr>
           <w:noProof/>
         </w:rPr>
-        <w:instrText xml:space="preserve"> PAGEREF _Toc26455377 \h </w:instrText>
+        <w:instrText xml:space="preserve"> PAGEREF _Toc26459751 \h </w:instrText>
       </w:r>
       <w:r>
         <w:rPr>
@@ -1121,7 +1121,7 @@
         <w:rPr>
           <w:noProof/>
         </w:rPr>
-        <w:instrText xml:space="preserve"> PAGEREF _Toc26455378 \h </w:instrText>
+        <w:instrText xml:space="preserve"> PAGEREF _Toc26459752 \h </w:instrText>
       </w:r>
       <w:r>
         <w:rPr>
@@ -1204,7 +1204,7 @@
         <w:rPr>
           <w:noProof/>
         </w:rPr>
-        <w:instrText xml:space="preserve"> PAGEREF _Toc26455379 \h </w:instrText>
+        <w:instrText xml:space="preserve"> PAGEREF _Toc26459753 \h </w:instrText>
       </w:r>
       <w:r>
         <w:rPr>
@@ -1221,7 +1221,7 @@
         <w:rPr>
           <w:noProof/>
         </w:rPr>
-        <w:t>17</w:t>
+        <w:t>18</w:t>
       </w:r>
       <w:r>
         <w:rPr>
@@ -1272,7 +1272,7 @@
         <w:fldChar w:fldCharType="begin"/>
       </w:r>
       <w:r>
-        <w:instrText xml:space="preserve"> PAGEREF _Toc26455380 \h </w:instrText>
+        <w:instrText xml:space="preserve"> PAGEREF _Toc26459754 \h </w:instrText>
       </w:r>
       <w:r>
         <w:fldChar w:fldCharType="separate"/>
@@ -1341,7 +1341,7 @@
         <w:rPr>
           <w:noProof/>
         </w:rPr>
-        <w:instrText xml:space="preserve"> PAGEREF _Toc26455381 \h </w:instrText>
+        <w:instrText xml:space="preserve"> PAGEREF _Toc26459755 \h </w:instrText>
       </w:r>
       <w:r>
         <w:rPr>
@@ -1424,7 +1424,7 @@
         <w:rPr>
           <w:noProof/>
         </w:rPr>
-        <w:instrText xml:space="preserve"> PAGEREF _Toc26455382 \h </w:instrText>
+        <w:instrText xml:space="preserve"> PAGEREF _Toc26459756 \h </w:instrText>
       </w:r>
       <w:r>
         <w:rPr>
@@ -1507,7 +1507,7 @@
         <w:rPr>
           <w:noProof/>
         </w:rPr>
-        <w:instrText xml:space="preserve"> PAGEREF _Toc26455383 \h </w:instrText>
+        <w:instrText xml:space="preserve"> PAGEREF _Toc26459757 \h </w:instrText>
       </w:r>
       <w:r>
         <w:rPr>
@@ -1590,7 +1590,7 @@
         <w:rPr>
           <w:noProof/>
         </w:rPr>
-        <w:instrText xml:space="preserve"> PAGEREF _Toc26455384 \h </w:instrText>
+        <w:instrText xml:space="preserve"> PAGEREF _Toc26459758 \h </w:instrText>
       </w:r>
       <w:r>
         <w:rPr>
@@ -1673,7 +1673,7 @@
         <w:rPr>
           <w:noProof/>
         </w:rPr>
-        <w:instrText xml:space="preserve"> PAGEREF _Toc26455385 \h </w:instrText>
+        <w:instrText xml:space="preserve"> PAGEREF _Toc26459759 \h </w:instrText>
       </w:r>
       <w:r>
         <w:rPr>
@@ -1690,7 +1690,7 @@
         <w:rPr>
           <w:noProof/>
         </w:rPr>
-        <w:t>33</w:t>
+        <w:t>34</w:t>
       </w:r>
       <w:r>
         <w:rPr>
@@ -1735,13 +1735,13 @@
         <w:fldChar w:fldCharType="begin"/>
       </w:r>
       <w:r>
-        <w:instrText xml:space="preserve"> PAGEREF _Toc26455386 \h </w:instrText>
+        <w:instrText xml:space="preserve"> PAGEREF _Toc26459760 \h </w:instrText>
       </w:r>
       <w:r>
         <w:fldChar w:fldCharType="separate"/>
       </w:r>
       <w:r>
-        <w:t>35</w:t>
+        <w:t>36</w:t>
       </w:r>
       <w:r>
         <w:fldChar w:fldCharType="end"/>
@@ -1804,7 +1804,7 @@
         <w:rPr>
           <w:noProof/>
         </w:rPr>
-        <w:instrText xml:space="preserve"> PAGEREF _Toc26455387 \h </w:instrText>
+        <w:instrText xml:space="preserve"> PAGEREF _Toc26459761 \h </w:instrText>
       </w:r>
       <w:r>
         <w:rPr>
@@ -1821,7 +1821,7 @@
         <w:rPr>
           <w:noProof/>
         </w:rPr>
-        <w:t>35</w:t>
+        <w:t>36</w:t>
       </w:r>
       <w:r>
         <w:rPr>
@@ -1887,7 +1887,7 @@
         <w:rPr>
           <w:noProof/>
         </w:rPr>
-        <w:instrText xml:space="preserve"> PAGEREF _Toc26455388 \h </w:instrText>
+        <w:instrText xml:space="preserve"> PAGEREF _Toc26459762 \h </w:instrText>
       </w:r>
       <w:r>
         <w:rPr>
@@ -1904,7 +1904,7 @@
         <w:rPr>
           <w:noProof/>
         </w:rPr>
-        <w:t>35</w:t>
+        <w:t>36</w:t>
       </w:r>
       <w:r>
         <w:rPr>
@@ -1949,13 +1949,13 @@
         <w:fldChar w:fldCharType="begin"/>
       </w:r>
       <w:r>
-        <w:instrText xml:space="preserve"> PAGEREF _Toc26455389 \h </w:instrText>
+        <w:instrText xml:space="preserve"> PAGEREF _Toc26459763 \h </w:instrText>
       </w:r>
       <w:r>
         <w:fldChar w:fldCharType="separate"/>
       </w:r>
       <w:r>
-        <w:t>38</w:t>
+        <w:t>39</w:t>
       </w:r>
       <w:r>
         <w:fldChar w:fldCharType="end"/>
@@ -2018,7 +2018,7 @@
         <w:rPr>
           <w:noProof/>
         </w:rPr>
-        <w:instrText xml:space="preserve"> PAGEREF _Toc26455390 \h </w:instrText>
+        <w:instrText xml:space="preserve"> PAGEREF _Toc26459764 \h </w:instrText>
       </w:r>
       <w:r>
         <w:rPr>
@@ -2035,7 +2035,7 @@
         <w:rPr>
           <w:noProof/>
         </w:rPr>
-        <w:t>38</w:t>
+        <w:t>39</w:t>
       </w:r>
       <w:r>
         <w:rPr>
@@ -2101,7 +2101,7 @@
         <w:rPr>
           <w:noProof/>
         </w:rPr>
-        <w:instrText xml:space="preserve"> PAGEREF _Toc26455391 \h </w:instrText>
+        <w:instrText xml:space="preserve"> PAGEREF _Toc26459765 \h </w:instrText>
       </w:r>
       <w:r>
         <w:rPr>
@@ -2118,7 +2118,7 @@
         <w:rPr>
           <w:noProof/>
         </w:rPr>
-        <w:t>38</w:t>
+        <w:t>39</w:t>
       </w:r>
       <w:r>
         <w:rPr>
@@ -2184,7 +2184,7 @@
         <w:rPr>
           <w:noProof/>
         </w:rPr>
-        <w:instrText xml:space="preserve"> PAGEREF _Toc26455392 \h </w:instrText>
+        <w:instrText xml:space="preserve"> PAGEREF _Toc26459766 \h </w:instrText>
       </w:r>
       <w:r>
         <w:rPr>
@@ -2201,7 +2201,7 @@
         <w:rPr>
           <w:noProof/>
         </w:rPr>
-        <w:t>39</w:t>
+        <w:t>40</w:t>
       </w:r>
       <w:r>
         <w:rPr>
@@ -2232,13 +2232,13 @@
         <w:fldChar w:fldCharType="begin"/>
       </w:r>
       <w:r>
-        <w:instrText xml:space="preserve"> PAGEREF _Toc26455393 \h </w:instrText>
+        <w:instrText xml:space="preserve"> PAGEREF _Toc26459767 \h </w:instrText>
       </w:r>
       <w:r>
         <w:fldChar w:fldCharType="separate"/>
       </w:r>
       <w:r>
-        <w:t>40</w:t>
+        <w:t>41</w:t>
       </w:r>
       <w:r>
         <w:fldChar w:fldCharType="end"/>
@@ -2293,11 +2293,22 @@
       <w:pPr>
         <w:pStyle w:val="FolhadeRostodosCaptulos"/>
       </w:pPr>
-      <w:fldSimple w:instr=" REF _Ref125306779 \w ">
-        <w:r>
-          <w:t>1</w:t>
-        </w:r>
-      </w:fldSimple>
+      <w:r>
+        <w:lastRenderedPageBreak/>
+        <w:fldChar w:fldCharType="begin"/>
+      </w:r>
+      <w:r>
+        <w:instrText xml:space="preserve"> REF _Ref125306779 \w </w:instrText>
+      </w:r>
+      <w:r>
+        <w:fldChar w:fldCharType="separate"/>
+      </w:r>
+      <w:r>
+        <w:t>1</w:t>
+      </w:r>
+      <w:r>
+        <w:fldChar w:fldCharType="end"/>
+      </w:r>
       <w:r>
         <w:tab/>
       </w:r>
@@ -2309,7 +2320,7 @@
       <w:pPr>
         <w:pStyle w:val="Ttulo1"/>
       </w:pPr>
-      <w:bookmarkStart w:id="4" w:name="_Toc26455368"/>
+      <w:bookmarkStart w:id="4" w:name="_Toc26459742"/>
       <w:bookmarkEnd w:id="2"/>
       <w:bookmarkEnd w:id="3"/>
       <w:r>
@@ -2331,7 +2342,7 @@
         </w:rPr>
         <w:tab/>
       </w:r>
-      <w:bookmarkStart w:id="5" w:name="_Toc26455369"/>
+      <w:bookmarkStart w:id="5" w:name="_Toc26459743"/>
       <w:r>
         <w:rPr>
           <w:b/>
@@ -2567,6 +2578,7 @@
       <w:r>
         <w:rPr>
           <w:noProof/>
+          <w:highlight w:val="yellow"/>
         </w:rPr>
         <w:t>: Mobilidade urbana.</w:t>
       </w:r>
@@ -2592,15 +2604,15 @@
           <w:b/>
         </w:rPr>
       </w:pPr>
-      <w:bookmarkStart w:id="6" w:name="_Toc124080447"/>
-      <w:bookmarkStart w:id="7" w:name="_Toc26455370"/>
+      <w:bookmarkStart w:id="6" w:name="_Toc26459744"/>
+      <w:bookmarkStart w:id="7" w:name="_Toc124080447"/>
       <w:r>
         <w:rPr>
           <w:b/>
         </w:rPr>
         <w:t>CONTEXTO</w:t>
       </w:r>
-      <w:bookmarkEnd w:id="7"/>
+      <w:bookmarkEnd w:id="6"/>
     </w:p>
     <w:p>
       <w:pPr>
@@ -3015,7 +3027,7 @@
           <w:b/>
         </w:rPr>
       </w:pPr>
-      <w:bookmarkStart w:id="8" w:name="_Toc26455371"/>
+      <w:bookmarkStart w:id="8" w:name="_Toc26459745"/>
       <w:r>
         <w:rPr>
           <w:b/>
@@ -3144,7 +3156,7 @@
           <w:b/>
         </w:rPr>
       </w:pPr>
-      <w:bookmarkStart w:id="9" w:name="_Toc26455372"/>
+      <w:bookmarkStart w:id="9" w:name="_Toc26459746"/>
       <w:r>
         <w:rPr>
           <w:b/>
@@ -3378,7 +3390,7 @@
           <w:b/>
         </w:rPr>
       </w:pPr>
-      <w:bookmarkStart w:id="10" w:name="_Toc26455373"/>
+      <w:bookmarkStart w:id="10" w:name="_Toc26459747"/>
       <w:r>
         <w:rPr>
           <w:b/>
@@ -3399,11 +3411,6 @@
           <w:rFonts w:cs="Arial"/>
         </w:rPr>
         <w:tab/>
-      </w:r>
-      <w:r>
-        <w:rPr>
-          <w:rFonts w:cs="Arial"/>
-        </w:rPr>
         <w:t>O</w:t>
       </w:r>
       <w:r>
@@ -3585,7 +3592,7 @@
         </w:sectPr>
       </w:pPr>
     </w:p>
-    <w:bookmarkEnd w:id="6"/>
+    <w:bookmarkEnd w:id="7"/>
     <w:p>
       <w:pPr>
         <w:pStyle w:val="FolhadeRostodosCaptulos"/>
@@ -3621,7 +3628,7 @@
           <w:numId w:val="13"/>
         </w:numPr>
       </w:pPr>
-      <w:bookmarkStart w:id="11" w:name="_Toc26455374"/>
+      <w:bookmarkStart w:id="11" w:name="_Toc26459748"/>
       <w:r>
         <w:lastRenderedPageBreak/>
         <w:t>PLANEJAMENTO DO PROJETO</w:t>
@@ -3635,7 +3642,7 @@
           <w:b/>
         </w:rPr>
       </w:pPr>
-      <w:bookmarkStart w:id="12" w:name="_Toc26455375"/>
+      <w:bookmarkStart w:id="12" w:name="_Toc26459749"/>
       <w:r>
         <w:rPr>
           <w:b/>
@@ -3981,7 +3988,7 @@
           <w:b/>
         </w:rPr>
       </w:pPr>
-      <w:bookmarkStart w:id="13" w:name="_Toc26455376"/>
+      <w:bookmarkStart w:id="13" w:name="_Toc26459750"/>
       <w:r>
         <w:rPr>
           <w:b/>
@@ -4162,7 +4169,7 @@
           <w:b/>
         </w:rPr>
       </w:pPr>
-      <w:bookmarkStart w:id="14" w:name="_Toc26455377"/>
+      <w:bookmarkStart w:id="14" w:name="_Toc26459751"/>
       <w:r>
         <w:rPr>
           <w:b/>
@@ -4614,7 +4621,7 @@
           <w:b/>
         </w:rPr>
       </w:pPr>
-      <w:bookmarkStart w:id="15" w:name="_Toc26455378"/>
+      <w:bookmarkStart w:id="15" w:name="_Toc26459752"/>
       <w:r>
         <w:rPr>
           <w:b/>
@@ -5314,8 +5321,6 @@
             <w:r>
               <w:t>09</w:t>
             </w:r>
-            <w:bookmarkStart w:id="16" w:name="_GoBack"/>
-            <w:bookmarkEnd w:id="16"/>
           </w:p>
         </w:tc>
         <w:tc>
@@ -6480,7 +6485,6 @@
           <w:caps/>
         </w:rPr>
       </w:pPr>
-      <w:bookmarkStart w:id="17" w:name="_Toc26455379"/>
       <w:r>
         <w:rPr>
           <w:b/>
@@ -6495,6 +6499,7 @@
           <w:b/>
         </w:rPr>
       </w:pPr>
+      <w:bookmarkStart w:id="16" w:name="_Toc26459753"/>
       <w:r>
         <w:rPr>
           <w:b/>
@@ -6502,7 +6507,7 @@
         <w:lastRenderedPageBreak/>
         <w:t>Sprints / sprint backlog</w:t>
       </w:r>
-      <w:bookmarkEnd w:id="17"/>
+      <w:bookmarkEnd w:id="16"/>
       <w:r>
         <w:rPr>
           <w:b/>
@@ -7929,11 +7934,22 @@
       <w:pPr>
         <w:pStyle w:val="FolhadeRostodosCaptulos"/>
       </w:pPr>
-      <w:fldSimple w:instr=" REF _Ref125306944 \w ">
-        <w:r>
-          <w:t>3</w:t>
-        </w:r>
-      </w:fldSimple>
+      <w:r>
+        <w:lastRenderedPageBreak/>
+        <w:fldChar w:fldCharType="begin"/>
+      </w:r>
+      <w:r>
+        <w:instrText xml:space="preserve"> REF _Ref125306944 \w </w:instrText>
+      </w:r>
+      <w:r>
+        <w:fldChar w:fldCharType="separate"/>
+      </w:r>
+      <w:r>
+        <w:t>3</w:t>
+      </w:r>
+      <w:r>
+        <w:fldChar w:fldCharType="end"/>
+      </w:r>
       <w:r>
         <w:tab/>
       </w:r>
@@ -7948,7 +7964,7 @@
           <w:color w:val="000000"/>
         </w:rPr>
       </w:pPr>
-      <w:bookmarkStart w:id="18" w:name="_Toc26455380"/>
+      <w:bookmarkStart w:id="17" w:name="_Toc26459754"/>
       <w:r>
         <w:rPr>
           <w:color w:val="000000"/>
@@ -7956,24 +7972,24 @@
         <w:lastRenderedPageBreak/>
         <w:t>desenvolvimento do projeto</w:t>
       </w:r>
+      <w:bookmarkEnd w:id="17"/>
+    </w:p>
+    <w:p/>
+    <w:p>
+      <w:pPr>
+        <w:pStyle w:val="Ttulo2"/>
+        <w:rPr>
+          <w:b/>
+        </w:rPr>
+      </w:pPr>
+      <w:bookmarkStart w:id="18" w:name="_Toc26459755"/>
+      <w:r>
+        <w:rPr>
+          <w:b/>
+        </w:rPr>
+        <w:t>Solução Técnica – Aquisição de dados via Arduino</w:t>
+      </w:r>
       <w:bookmarkEnd w:id="18"/>
-    </w:p>
-    <w:p/>
-    <w:p>
-      <w:pPr>
-        <w:pStyle w:val="Ttulo2"/>
-        <w:rPr>
-          <w:b/>
-        </w:rPr>
-      </w:pPr>
-      <w:bookmarkStart w:id="19" w:name="_Toc26455381"/>
-      <w:r>
-        <w:rPr>
-          <w:b/>
-        </w:rPr>
-        <w:t>Solução Técnica – Aquisição de dados via Arduino</w:t>
-      </w:r>
-      <w:bookmarkEnd w:id="19"/>
       <w:r>
         <w:rPr>
           <w:b/>
@@ -8222,7 +8238,7 @@
       </w:pPr>
     </w:p>
     <w:p>
-      <w:bookmarkStart w:id="20" w:name="_Toc154569928"/>
+      <w:bookmarkStart w:id="19" w:name="_Toc154569928"/>
     </w:p>
     <w:p>
       <w:pPr>
@@ -8231,7 +8247,7 @@
           <w:b/>
         </w:rPr>
       </w:pPr>
-      <w:bookmarkStart w:id="21" w:name="_Toc26455382"/>
+      <w:bookmarkStart w:id="20" w:name="_Toc26459756"/>
       <w:r>
         <w:rPr>
           <w:b/>
@@ -8239,7 +8255,7 @@
         <w:lastRenderedPageBreak/>
         <w:t>Solução Técnica - Aplicação</w:t>
       </w:r>
-      <w:bookmarkEnd w:id="21"/>
+      <w:bookmarkEnd w:id="20"/>
       <w:r>
         <w:rPr>
           <w:b/>
@@ -8265,11 +8281,6 @@
           <w:rFonts w:cs="Arial"/>
         </w:rPr>
         <w:tab/>
-      </w:r>
-      <w:r>
-        <w:rPr>
-          <w:rFonts w:cs="Arial"/>
-        </w:rPr>
         <w:t xml:space="preserve">O </w:t>
       </w:r>
       <w:proofErr w:type="spellStart"/>
@@ -8357,11 +8368,6 @@
           <w:rFonts w:cs="Arial"/>
         </w:rPr>
         <w:tab/>
-      </w:r>
-      <w:r>
-        <w:rPr>
-          <w:rFonts w:cs="Arial"/>
-        </w:rPr>
         <w:t xml:space="preserve">Mais à esquerda, vemos um retângulo que especifica o </w:t>
       </w:r>
       <w:proofErr w:type="spellStart"/>
@@ -8413,11 +8419,6 @@
           <w:rFonts w:cs="Arial"/>
         </w:rPr>
         <w:tab/>
-      </w:r>
-      <w:r>
-        <w:rPr>
-          <w:rFonts w:cs="Arial"/>
-        </w:rPr>
         <w:t xml:space="preserve">Esses dados serão enviados via </w:t>
       </w:r>
       <w:proofErr w:type="spellStart"/>
@@ -8606,7 +8607,7 @@
           <w:b/>
         </w:rPr>
       </w:pPr>
-      <w:bookmarkStart w:id="22" w:name="_Toc26455383"/>
+      <w:bookmarkStart w:id="21" w:name="_Toc26459757"/>
       <w:r>
         <w:rPr>
           <w:b/>
@@ -8614,7 +8615,7 @@
         <w:lastRenderedPageBreak/>
         <w:t>Banco de Dados</w:t>
       </w:r>
-      <w:bookmarkEnd w:id="22"/>
+      <w:bookmarkEnd w:id="21"/>
       <w:r>
         <w:rPr>
           <w:b/>
@@ -10962,14 +10963,14 @@
           <w:b/>
         </w:rPr>
       </w:pPr>
-      <w:bookmarkStart w:id="23" w:name="_Toc26455384"/>
+      <w:bookmarkStart w:id="22" w:name="_Toc26459758"/>
       <w:r>
         <w:rPr>
           <w:b/>
         </w:rPr>
         <w:t>Protótipo das telas, lógica e usabilidade</w:t>
       </w:r>
-      <w:bookmarkEnd w:id="23"/>
+      <w:bookmarkEnd w:id="22"/>
       <w:r>
         <w:rPr>
           <w:b/>
@@ -11610,46 +11611,21 @@
           <w:b/>
         </w:rPr>
       </w:pPr>
-      <w:bookmarkStart w:id="24" w:name="_Toc26455385"/>
+      <w:bookmarkStart w:id="23" w:name="_Toc26459759"/>
       <w:r>
         <w:rPr>
           <w:b/>
         </w:rPr>
+        <w:lastRenderedPageBreak/>
         <w:t>Testes</w:t>
       </w:r>
-      <w:bookmarkEnd w:id="24"/>
+      <w:bookmarkEnd w:id="23"/>
       <w:r>
         <w:rPr>
           <w:b/>
         </w:rPr>
         <w:t xml:space="preserve"> </w:t>
       </w:r>
-    </w:p>
-    <w:p>
-      <w:pPr>
-        <w:rPr>
-          <w:color w:val="FF0000"/>
-        </w:rPr>
-      </w:pPr>
-      <w:r>
-        <w:rPr>
-          <w:color w:val="FF0000"/>
-        </w:rPr>
-        <w:tab/>
-        <w:t>A partir dos requisitos, apresentar Guia de Homologação da solução</w:t>
-      </w:r>
-    </w:p>
-    <w:p>
-      <w:pPr>
-        <w:spacing w:line="240" w:lineRule="auto"/>
-        <w:jc w:val="left"/>
-        <w:rPr>
-          <w:rFonts w:cs="Arial"/>
-          <w:b/>
-          <w:bCs/>
-          <w:color w:val="000000"/>
-        </w:rPr>
-      </w:pPr>
     </w:p>
     <w:p>
       <w:pPr>
@@ -11667,8 +11643,62 @@
           <w:docGrid w:linePitch="360"/>
         </w:sectPr>
       </w:pPr>
-    </w:p>
-    <w:bookmarkEnd w:id="20"/>
+      <w:r>
+        <w:rPr>
+          <w:noProof/>
+          <w:highlight w:val="yellow"/>
+        </w:rPr>
+        <w:drawing>
+          <wp:inline distT="0" distB="0" distL="0" distR="0" wp14:anchorId="3EEFC237" wp14:editId="0EFA8DDA">
+            <wp:extent cx="5754370" cy="6652895"/>
+            <wp:effectExtent l="0" t="0" r="0" b="0"/>
+            <wp:docPr id="5" name="Imagem 5"/>
+            <wp:cNvGraphicFramePr>
+              <a:graphicFrameLocks xmlns:a="http://schemas.openxmlformats.org/drawingml/2006/main" noChangeAspect="1"/>
+            </wp:cNvGraphicFramePr>
+            <a:graphic xmlns:a="http://schemas.openxmlformats.org/drawingml/2006/main">
+              <a:graphicData uri="http://schemas.openxmlformats.org/drawingml/2006/picture">
+                <pic:pic xmlns:pic="http://schemas.openxmlformats.org/drawingml/2006/picture">
+                  <pic:nvPicPr>
+                    <pic:cNvPr id="0" name="Picture 1"/>
+                    <pic:cNvPicPr>
+                      <a:picLocks noChangeAspect="1" noChangeArrowheads="1"/>
+                    </pic:cNvPicPr>
+                  </pic:nvPicPr>
+                  <pic:blipFill>
+                    <a:blip r:embed="rId50">
+                      <a:extLst>
+                        <a:ext uri="{28A0092B-C50C-407E-A947-70E740481C1C}">
+                          <a14:useLocalDpi xmlns:a14="http://schemas.microsoft.com/office/drawing/2010/main" val="0"/>
+                        </a:ext>
+                      </a:extLst>
+                    </a:blip>
+                    <a:srcRect/>
+                    <a:stretch>
+                      <a:fillRect/>
+                    </a:stretch>
+                  </pic:blipFill>
+                  <pic:spPr bwMode="auto">
+                    <a:xfrm>
+                      <a:off x="0" y="0"/>
+                      <a:ext cx="5754370" cy="6652895"/>
+                    </a:xfrm>
+                    <a:prstGeom prst="rect">
+                      <a:avLst/>
+                    </a:prstGeom>
+                    <a:noFill/>
+                    <a:ln>
+                      <a:noFill/>
+                    </a:ln>
+                  </pic:spPr>
+                </pic:pic>
+              </a:graphicData>
+            </a:graphic>
+          </wp:inline>
+        </w:drawing>
+      </w:r>
+    </w:p>
+    <w:bookmarkEnd w:id="19"/>
     <w:p>
       <w:pPr>
         <w:pStyle w:val="FolhadeRostodosCaptulos"/>
@@ -11700,57 +11730,34 @@
       <w:pPr>
         <w:pStyle w:val="Ttulo1"/>
       </w:pPr>
-      <w:bookmarkStart w:id="25" w:name="_Toc26455386"/>
+      <w:bookmarkStart w:id="24" w:name="_Toc26459760"/>
       <w:r>
         <w:lastRenderedPageBreak/>
         <w:t>implantação do projeto</w:t>
       </w:r>
+      <w:bookmarkEnd w:id="24"/>
+    </w:p>
+    <w:p/>
+    <w:p>
+      <w:pPr>
+        <w:pStyle w:val="Ttulo2"/>
+        <w:rPr>
+          <w:b/>
+        </w:rPr>
+      </w:pPr>
+      <w:bookmarkStart w:id="25" w:name="_Toc26459761"/>
+      <w:r>
+        <w:rPr>
+          <w:b/>
+        </w:rPr>
+        <w:t>Manual de Instalação da solução</w:t>
+      </w:r>
       <w:bookmarkEnd w:id="25"/>
-    </w:p>
-    <w:p/>
-    <w:p>
-      <w:pPr>
-        <w:pStyle w:val="Ttulo2"/>
+      <w:r>
         <w:rPr>
           <w:b/>
         </w:rPr>
-      </w:pPr>
-      <w:bookmarkStart w:id="26" w:name="_Toc26455387"/>
-      <w:r>
-        <w:rPr>
-          <w:b/>
-        </w:rPr>
-        <w:t>Manual de Instalação da solução</w:t>
-      </w:r>
-      <w:bookmarkEnd w:id="26"/>
-      <w:r>
-        <w:rPr>
-          <w:b/>
-        </w:rPr>
         <w:t xml:space="preserve"> </w:t>
-      </w:r>
-    </w:p>
-    <w:p>
-      <w:r>
-        <w:tab/>
-      </w:r>
-      <w:r>
-        <w:rPr>
-          <w:highlight w:val="yellow"/>
-        </w:rPr>
-        <w:t>Descritivo básico da instalação da solução e principais cuidados</w:t>
-      </w:r>
-      <w:r>
-        <w:rPr>
-          <w:highlight w:val="yellow"/>
-        </w:rPr>
-        <w:t>. Guia de instalação</w:t>
-      </w:r>
-      <w:r>
-        <w:rPr>
-          <w:highlight w:val="yellow"/>
-        </w:rPr>
-        <w:t xml:space="preserve"> e uso.</w:t>
       </w:r>
     </w:p>
     <w:p>
@@ -11767,6 +11774,124 @@
     </w:p>
     <w:p>
       <w:pPr>
+        <w:rPr>
+          <w:rFonts w:cs="Arial"/>
+        </w:rPr>
+      </w:pPr>
+      <w:r>
+        <w:rPr>
+          <w:rFonts w:cs="Arial"/>
+        </w:rPr>
+        <w:tab/>
+        <w:t>O m</w:t>
+      </w:r>
+      <w:r>
+        <w:rPr>
+          <w:rFonts w:cs="Arial"/>
+        </w:rPr>
+        <w:t>anual</w:t>
+      </w:r>
+      <w:r>
+        <w:rPr>
+          <w:rFonts w:cs="Arial"/>
+        </w:rPr>
+        <w:t xml:space="preserve"> de instalação consiste em um folheto que ensina a operar alguma ferramenta, e vem com ilustrações e textos em tópicos e/ou passos a fim de facilitar o entendimento e compreensão do usuário.</w:t>
+      </w:r>
+    </w:p>
+    <w:p>
+      <w:pPr>
+        <w:rPr>
+          <w:rFonts w:cs="Arial"/>
+        </w:rPr>
+      </w:pPr>
+      <w:r>
+        <w:rPr>
+          <w:rFonts w:cs="Arial"/>
+        </w:rPr>
+        <w:t xml:space="preserve">Nosso manual de instalação contém 10 páginas, contando capa, sumário e folha final. Inicialmente é apresentado as orientações gerais, onde é visto um texto explicativo e informativo sobre quem pode manusear e realizar manutenções no sistema. A seguir é ilustrado os componentes de instalação, assim como na folha sucessora apresenta uma breve introdução sobre o sensor e o </w:t>
+      </w:r>
+      <w:proofErr w:type="spellStart"/>
+      <w:r>
+        <w:rPr>
+          <w:rFonts w:cs="Arial"/>
+          <w:i/>
+        </w:rPr>
+        <w:t>Arduíno</w:t>
+      </w:r>
+      <w:proofErr w:type="spellEnd"/>
+      <w:r>
+        <w:rPr>
+          <w:rFonts w:cs="Arial"/>
+        </w:rPr>
+        <w:t>, e sua aplicabilidade no sistema.</w:t>
+      </w:r>
+    </w:p>
+    <w:p>
+      <w:pPr>
+        <w:rPr>
+          <w:rFonts w:cs="Arial"/>
+        </w:rPr>
+      </w:pPr>
+      <w:r>
+        <w:rPr>
+          <w:rFonts w:cs="Arial"/>
+        </w:rPr>
+        <w:tab/>
+        <w:t xml:space="preserve">Nas folhas adiante é explicada a instalação dos componentes, assim como também é explicado como o sensor trabalhará em conjunto com o sensor. É ilustrado a montagem do </w:t>
+      </w:r>
+      <w:proofErr w:type="spellStart"/>
+      <w:r>
+        <w:rPr>
+          <w:rFonts w:cs="Arial"/>
+          <w:i/>
+        </w:rPr>
+        <w:t>Arduíno</w:t>
+      </w:r>
+      <w:proofErr w:type="spellEnd"/>
+      <w:r>
+        <w:rPr>
+          <w:rFonts w:cs="Arial"/>
+        </w:rPr>
+        <w:t xml:space="preserve"> com a </w:t>
+      </w:r>
+      <w:r>
+        <w:rPr>
+          <w:rFonts w:cs="Arial"/>
+          <w:i/>
+        </w:rPr>
+        <w:t>protoboard</w:t>
+      </w:r>
+      <w:r>
+        <w:rPr>
+          <w:rFonts w:cs="Arial"/>
+          <w:i/>
+        </w:rPr>
+        <w:t xml:space="preserve"> </w:t>
+      </w:r>
+      <w:r>
+        <w:rPr>
+          <w:rFonts w:cs="Arial"/>
+        </w:rPr>
+        <w:t xml:space="preserve">e suas respectivas conexões, e é exposto o código que deve ser usado na plataforma </w:t>
+      </w:r>
+      <w:proofErr w:type="spellStart"/>
+      <w:r>
+        <w:rPr>
+          <w:rFonts w:cs="Arial"/>
+          <w:i/>
+        </w:rPr>
+        <w:t>Arduíno</w:t>
+      </w:r>
+      <w:proofErr w:type="spellEnd"/>
+      <w:r>
+        <w:rPr>
+          <w:rFonts w:cs="Arial"/>
+        </w:rPr>
+        <w:t xml:space="preserve">. </w:t>
+      </w:r>
+    </w:p>
+    <w:p>
+      <w:pPr>
         <w:spacing w:line="240" w:lineRule="auto"/>
         <w:jc w:val="left"/>
         <w:rPr>
@@ -11777,7 +11902,27 @@
         </w:rPr>
       </w:pPr>
     </w:p>
-    <w:p/>
+    <w:p>
+      <w:pPr>
+        <w:rPr>
+          <w:rFonts w:cs="Arial"/>
+          <w:color w:val="000000"/>
+        </w:rPr>
+      </w:pPr>
+      <w:hyperlink r:id="rId51" w:history="1">
+        <w:r>
+          <w:rPr>
+            <w:rStyle w:val="Hyperlink"/>
+            <w:rFonts w:cs="Arial"/>
+          </w:rPr>
+          <w:t>https://drive.google.com/file/d/1EZv1_Rx-YbDjo5xOhNcOewNTRm-ESUnP/view?usp=sharing</w:t>
+        </w:r>
+      </w:hyperlink>
+    </w:p>
+    <w:p>
+      <w:bookmarkStart w:id="26" w:name="_GoBack"/>
+      <w:bookmarkEnd w:id="26"/>
+    </w:p>
     <w:p>
       <w:pPr>
         <w:pStyle w:val="Ttulo2"/>
@@ -11785,7 +11930,7 @@
           <w:b/>
         </w:rPr>
       </w:pPr>
-      <w:bookmarkStart w:id="27" w:name="_Toc26455388"/>
+      <w:bookmarkStart w:id="27" w:name="_Toc26459762"/>
       <w:r>
         <w:rPr>
           <w:b/>
@@ -11819,6 +11964,7 @@
         <w:rPr>
           <w:noProof/>
         </w:rPr>
+        <w:lastRenderedPageBreak/>
         <w:drawing>
           <wp:inline distT="0" distB="0" distL="0" distR="0" wp14:anchorId="557CD5AD" wp14:editId="696E0D0A">
             <wp:extent cx="5752465" cy="3263900"/>
@@ -11837,7 +11983,7 @@
                     </pic:cNvPicPr>
                   </pic:nvPicPr>
                   <pic:blipFill>
-                    <a:blip r:embed="rId50">
+                    <a:blip r:embed="rId52">
                       <a:extLst>
                         <a:ext uri="{28A0092B-C50C-407E-A947-70E740481C1C}">
                           <a14:useLocalDpi xmlns:a14="http://schemas.microsoft.com/office/drawing/2010/main" val="0"/>
@@ -11878,118 +12024,94 @@
         </w:rPr>
       </w:pPr>
       <w:r>
+        <w:tab/>
+      </w:r>
+      <w:r>
+        <w:t xml:space="preserve">A ferramenta para Help Desk/Suporte aplicada em nosso projeto é a </w:t>
+      </w:r>
+      <w:proofErr w:type="spellStart"/>
+      <w:r>
+        <w:t>Tomticket</w:t>
+      </w:r>
+      <w:proofErr w:type="spellEnd"/>
+      <w:r>
+        <w:t xml:space="preserve">, </w:t>
+      </w:r>
+      <w:r>
+        <w:t xml:space="preserve">plataforma online e </w:t>
+      </w:r>
+      <w:r>
+        <w:t>com ela é possível receber chamados através de dispositivos móveis e e-mail, fazer transferências de arquivos, disponibilidade de relatórios, não requer instalação no servidor</w:t>
+      </w:r>
+      <w:r>
+        <w:t xml:space="preserve"> e possui aplicativos para tablets e desktop caso seja desejável.</w:t>
+      </w:r>
+    </w:p>
+    <w:p>
+      <w:pPr>
+        <w:jc w:val="left"/>
+      </w:pPr>
+      <w:r>
+        <w:tab/>
+      </w:r>
+      <w:r>
+        <w:t xml:space="preserve">Os nossos níveis de suporte estão </w:t>
+      </w:r>
+      <w:proofErr w:type="spellStart"/>
+      <w:r>
+        <w:t>definifos</w:t>
+      </w:r>
+      <w:proofErr w:type="spellEnd"/>
+      <w:r>
+        <w:t xml:space="preserve"> em N1, N2 e N3, sendo o N1 o nível mais superficial que temos, nele o atendente irá receber o chamado que nosso cliente vai fazer, após receber ele vai classificar, obter todas as informações necessárias tanto do cliente, como do ocorrido referente ao chamado. </w:t>
+      </w:r>
+    </w:p>
+    <w:p>
+      <w:pPr>
+        <w:jc w:val="left"/>
+      </w:pPr>
+      <w:r>
+        <w:tab/>
+        <w:t xml:space="preserve">O N1 é um atendente apenas de assuntos que não sejam técnicos, sendo assim, se o chamado for algo mais técnico, como por exemplo, se a tela de monitoramento do estacionamento que é mostrada na dashboard não estiver funcionando, ele irá passar o chamado para o N2. </w:t>
+      </w:r>
+    </w:p>
+    <w:p>
+      <w:pPr>
+        <w:jc w:val="left"/>
+      </w:pPr>
+      <w:r>
+        <w:tab/>
+        <w:t xml:space="preserve">O N2 já é um atendente técnico, conseguindo resolver problemas como o citado anteriormente, como também, problemas gerados pelo banco de dados, pode ser que as informações estejam sendo projetadas erradas, problemas como de servidor, o site pode não estar funcionando, dentre outros problemas mais sérios. O N2 fará de tudo para resolver o chamado remotamente e o mais rápido possível para </w:t>
+      </w:r>
+      <w:r>
         <w:lastRenderedPageBreak/>
+        <w:t xml:space="preserve">que o cliente </w:t>
+      </w:r>
+      <w:proofErr w:type="spellStart"/>
+      <w:r>
+        <w:t>fique</w:t>
+      </w:r>
+      <w:proofErr w:type="spellEnd"/>
+      <w:r>
+        <w:t xml:space="preserve"> satisfeito com o atendimento, mas se for algo muito mais complicado, se foi feito todos os testes e o problema ainda persiste, ele vai marcar com o cliente um dia e horário para que o N3 possa comparecer no estabelecimento.</w:t>
+      </w:r>
+    </w:p>
+    <w:p>
+      <w:pPr>
+        <w:jc w:val="left"/>
+      </w:pPr>
+      <w:r>
         <w:tab/>
-      </w:r>
-      <w:r>
-        <w:t xml:space="preserve">A ferramenta para Help Desk/Suporte aplicada em nosso projeto é a </w:t>
-      </w:r>
-      <w:proofErr w:type="spellStart"/>
-      <w:r>
-        <w:t>Tomticket</w:t>
-      </w:r>
-      <w:proofErr w:type="spellEnd"/>
-      <w:r>
-        <w:t xml:space="preserve">, </w:t>
-      </w:r>
-      <w:r>
-        <w:t xml:space="preserve">plataforma online e </w:t>
-      </w:r>
-      <w:r>
-        <w:t>com ela é possível receber chamados através de dispositivos móveis e e-mail, fazer transferências de arquivos, disponibilidade de relatórios, não requer instalação no servidor</w:t>
-      </w:r>
-      <w:r>
-        <w:t xml:space="preserve"> e possui aplicativos para tablets e desktop caso seja desejável.</w:t>
-      </w:r>
-    </w:p>
-    <w:p>
-      <w:pPr>
-        <w:rPr>
-          <w:color w:val="FF0000"/>
-        </w:rPr>
-      </w:pPr>
-      <w:r>
-        <w:rPr>
-          <w:color w:val="FF0000"/>
-        </w:rPr>
-        <w:tab/>
-      </w:r>
-      <w:r>
-        <w:rPr>
-          <w:color w:val="FF0000"/>
-        </w:rPr>
-        <w:t>Os c</w:t>
-      </w:r>
-      <w:r>
-        <w:rPr>
-          <w:color w:val="FF0000"/>
-        </w:rPr>
-        <w:t>anais de atendimento</w:t>
-      </w:r>
-      <w:r>
-        <w:rPr>
-          <w:color w:val="FF0000"/>
-        </w:rPr>
-        <w:t xml:space="preserve"> serão através de e-mail e chat</w:t>
-      </w:r>
-      <w:r>
-        <w:rPr>
-          <w:color w:val="FF0000"/>
-        </w:rPr>
-        <w:t xml:space="preserve"> após o preenchimento de um formulário para descrição do ocorrido e motivo de solicitação do suporte. </w:t>
-      </w:r>
-    </w:p>
-    <w:p>
-      <w:pPr>
-        <w:rPr>
-          <w:color w:val="FF0000"/>
-        </w:rPr>
-      </w:pPr>
-      <w:r>
-        <w:rPr>
-          <w:color w:val="FF0000"/>
-        </w:rPr>
-        <w:tab/>
-        <w:t xml:space="preserve">Os </w:t>
-      </w:r>
-      <w:r>
-        <w:rPr>
-          <w:color w:val="FF0000"/>
-        </w:rPr>
-        <w:t>níveis de suporte</w:t>
-      </w:r>
-      <w:r>
-        <w:rPr>
-          <w:color w:val="FF0000"/>
-        </w:rPr>
-        <w:t xml:space="preserve"> estão fundamentos em um tabelamento elaborado pela equipe do projeto</w:t>
-      </w:r>
-      <w:r>
-        <w:rPr>
-          <w:color w:val="FF0000"/>
-        </w:rPr>
-        <w:t>,</w:t>
-      </w:r>
-    </w:p>
-    <w:p>
-      <w:pPr>
-        <w:spacing w:line="240" w:lineRule="auto"/>
-        <w:jc w:val="left"/>
-        <w:rPr>
-          <w:rFonts w:cs="Arial"/>
-          <w:b/>
-          <w:bCs/>
-          <w:color w:val="000000"/>
-        </w:rPr>
-      </w:pPr>
-    </w:p>
-    <w:p>
-      <w:pPr>
-        <w:rPr>
-          <w:noProof/>
-        </w:rPr>
-      </w:pPr>
-    </w:p>
+        <w:t xml:space="preserve">O nosso suporte N3 é um funcionário especializado que, além de saber sobre as funcionalidades da nossa aplicação remotamente, também conhece nosso sistema fisicamente, sendo assim ele consegue se for o caso, fazer uma mudança nos sensores que foram instalados no estacionamento, como em todo o sistema de fiação e ligações internas para o funcionamento da aplicação. E esse é nosso </w:t>
+      </w:r>
+      <w:r>
+        <w:t>último</w:t>
+      </w:r>
+      <w:r>
+        <w:t xml:space="preserve"> nível de suporte e que irá atender nosso cliente por completo, deixando-o satisfeito com a aquisição de nossa ferramenta de monitoramento e controle de vagas.     </w:t>
+      </w:r>
+    </w:p>
+    <w:p/>
     <w:p>
       <w:pPr>
         <w:rPr>
@@ -12003,10 +12125,10 @@
           <w:noProof/>
         </w:rPr>
         <w:sectPr>
-          <w:headerReference w:type="default" r:id="rId51"/>
-          <w:footerReference w:type="default" r:id="rId52"/>
-          <w:headerReference w:type="first" r:id="rId53"/>
-          <w:footerReference w:type="first" r:id="rId54"/>
+          <w:headerReference w:type="default" r:id="rId53"/>
+          <w:footerReference w:type="default" r:id="rId54"/>
+          <w:headerReference w:type="first" r:id="rId55"/>
+          <w:footerReference w:type="first" r:id="rId56"/>
           <w:pgSz w:w="11907" w:h="16840" w:code="9"/>
           <w:pgMar w:top="1701" w:right="1134" w:bottom="1531" w:left="1701" w:header="720" w:footer="720" w:gutter="0"/>
           <w:cols w:space="708"/>
@@ -12019,19 +12141,40 @@
       <w:pPr>
         <w:pStyle w:val="FolhadeRostodosCaptulos"/>
       </w:pPr>
-      <w:fldSimple w:instr=" REF _Ref125307146 \w ">
-        <w:r>
-          <w:t>5</w:t>
-        </w:r>
-      </w:fldSimple>
+      <w:r>
+        <w:lastRenderedPageBreak/>
+        <w:fldChar w:fldCharType="begin"/>
+      </w:r>
+      <w:r>
+        <w:instrText xml:space="preserve"> REF _Ref125307146 \w </w:instrText>
+      </w:r>
+      <w:r>
+        <w:fldChar w:fldCharType="separate"/>
+      </w:r>
+      <w:r>
+        <w:t>5</w:t>
+      </w:r>
+      <w:r>
+        <w:fldChar w:fldCharType="end"/>
+      </w:r>
       <w:r>
         <w:tab/>
       </w:r>
-      <w:fldSimple w:instr=" REF _Ref125307146 ">
-        <w:r>
-          <w:t>CONCLUSÕES</w:t>
-        </w:r>
-      </w:fldSimple>
+      <w:r>
+        <w:fldChar w:fldCharType="begin"/>
+      </w:r>
+      <w:r>
+        <w:instrText xml:space="preserve"> REF _Ref125307146 </w:instrText>
+      </w:r>
+      <w:r>
+        <w:fldChar w:fldCharType="separate"/>
+      </w:r>
+      <w:r>
+        <w:t>CONCLUSÕES</w:t>
+      </w:r>
+      <w:r>
+        <w:fldChar w:fldCharType="end"/>
+      </w:r>
     </w:p>
     <w:p>
       <w:pPr>
@@ -12040,7 +12183,7 @@
       <w:bookmarkStart w:id="28" w:name="_Ref125307146"/>
       <w:bookmarkStart w:id="29" w:name="_Toc125374527"/>
       <w:bookmarkStart w:id="30" w:name="_Toc156754424"/>
-      <w:bookmarkStart w:id="31" w:name="_Toc26455389"/>
+      <w:bookmarkStart w:id="31" w:name="_Toc26459763"/>
       <w:r>
         <w:lastRenderedPageBreak/>
         <w:t>CONCLUSÕES</w:t>
@@ -12057,7 +12200,7 @@
           <w:b/>
         </w:rPr>
       </w:pPr>
-      <w:bookmarkStart w:id="32" w:name="_Toc26455390"/>
+      <w:bookmarkStart w:id="32" w:name="_Toc26459764"/>
       <w:r>
         <w:rPr>
           <w:b/>
@@ -12083,11 +12226,18 @@
           <w:color w:val="FF0000"/>
         </w:rPr>
         <w:tab/>
+      </w:r>
+      <w:r>
+        <w:rPr>
+          <w:color w:val="FF0000"/>
+          <w:highlight w:val="yellow"/>
+        </w:rPr>
         <w:t>Cumprimento dos requisitos, performance, usabilidade</w:t>
       </w:r>
       <w:r>
         <w:rPr>
           <w:color w:val="FF0000"/>
+          <w:highlight w:val="yellow"/>
         </w:rPr>
         <w:t>.</w:t>
       </w:r>
@@ -12112,7 +12262,7 @@
           <w:b/>
         </w:rPr>
       </w:pPr>
-      <w:bookmarkStart w:id="33" w:name="_Toc26455391"/>
+      <w:bookmarkStart w:id="33" w:name="_Toc26459765"/>
       <w:r>
         <w:rPr>
           <w:b/>
@@ -12362,7 +12512,7 @@
           <w:b/>
         </w:rPr>
       </w:pPr>
-      <w:bookmarkStart w:id="34" w:name="_Toc26455392"/>
+      <w:bookmarkStart w:id="34" w:name="_Toc26459766"/>
       <w:r>
         <w:rPr>
           <w:b/>
@@ -12461,50 +12611,15 @@
           <w:rFonts w:cs="Arial"/>
           <w:color w:val="000000"/>
         </w:rPr>
-        <w:t xml:space="preserve">, podendo tomar rumos diferentes de acordo com as necessidades e tendências do mercado, </w:t>
-      </w:r>
+        <w:t xml:space="preserve">, podendo tomar rumos diferentes de acordo com as necessidades e tendências do mercado, com a possibilidade de ser apresentado como um aplicativo gratuito para mobile, onde os usuários poderão visualizar as vagas disponíveis nos estacionamentos onde os sensores da nossa empresa </w:t>
+      </w:r>
+      <w:proofErr w:type="spellStart"/>
       <w:r>
         <w:rPr>
           <w:rFonts w:cs="Arial"/>
           <w:color w:val="000000"/>
         </w:rPr>
-        <w:t>com a possibilidade de</w:t>
-      </w:r>
-      <w:r>
-        <w:rPr>
-          <w:rFonts w:cs="Arial"/>
-          <w:color w:val="000000"/>
-        </w:rPr>
-        <w:t xml:space="preserve"> ser apresentado como um aplicativo gratuito para mobile, onde os usuários poder</w:t>
-      </w:r>
-      <w:r>
-        <w:rPr>
-          <w:rFonts w:cs="Arial"/>
-          <w:color w:val="000000"/>
-        </w:rPr>
-        <w:t>ão</w:t>
-      </w:r>
-      <w:r>
-        <w:rPr>
-          <w:rFonts w:cs="Arial"/>
-          <w:color w:val="000000"/>
-        </w:rPr>
-        <w:t xml:space="preserve"> visualizar as vagas disponíveis nos estacionamentos onde os sensores da nossa empresa </w:t>
-      </w:r>
-      <w:proofErr w:type="spellStart"/>
-      <w:r>
-        <w:rPr>
-          <w:rFonts w:cs="Arial"/>
-          <w:color w:val="000000"/>
-        </w:rPr>
-        <w:t>estari</w:t>
-      </w:r>
-      <w:r>
-        <w:rPr>
-          <w:rFonts w:cs="Arial"/>
-          <w:color w:val="000000"/>
-        </w:rPr>
-        <w:t>ão</w:t>
+        <w:t>estarião</w:t>
       </w:r>
       <w:proofErr w:type="spellEnd"/>
       <w:r>
@@ -12521,11 +12636,11 @@
           <w:tab w:val="clear" w:pos="851"/>
         </w:tabs>
         <w:sectPr>
-          <w:headerReference w:type="even" r:id="rId55"/>
-          <w:headerReference w:type="default" r:id="rId56"/>
-          <w:footerReference w:type="default" r:id="rId57"/>
-          <w:headerReference w:type="first" r:id="rId58"/>
-          <w:footerReference w:type="first" r:id="rId59"/>
+          <w:headerReference w:type="even" r:id="rId57"/>
+          <w:headerReference w:type="default" r:id="rId58"/>
+          <w:footerReference w:type="default" r:id="rId59"/>
+          <w:headerReference w:type="first" r:id="rId60"/>
+          <w:footerReference w:type="first" r:id="rId61"/>
           <w:type w:val="continuous"/>
           <w:pgSz w:w="11907" w:h="16840" w:code="9"/>
           <w:pgMar w:top="1701" w:right="1134" w:bottom="1531" w:left="1701" w:header="720" w:footer="720" w:gutter="0"/>
@@ -12540,7 +12655,7 @@
         <w:pStyle w:val="Ttulo"/>
       </w:pPr>
       <w:bookmarkStart w:id="38" w:name="_Toc156754425"/>
-      <w:bookmarkStart w:id="39" w:name="_Toc26455393"/>
+      <w:bookmarkStart w:id="39" w:name="_Toc26459767"/>
       <w:r>
         <w:lastRenderedPageBreak/>
         <w:t>ReferÊncias</w:t>
@@ -12622,7 +12737,7 @@
         </w:rPr>
         <w:t>Disponível em: &lt;</w:t>
       </w:r>
-      <w:hyperlink r:id="rId60" w:history="1">
+      <w:hyperlink r:id="rId62" w:history="1">
         <w:r>
           <w:rPr>
             <w:rStyle w:val="Hyperlink"/>
@@ -12685,7 +12800,7 @@
         </w:rPr>
         <w:t>Disponível em: &lt;</w:t>
       </w:r>
-      <w:hyperlink r:id="rId61" w:history="1">
+      <w:hyperlink r:id="rId63" w:history="1">
         <w:r>
           <w:rPr>
             <w:rStyle w:val="Hyperlink"/>
@@ -12730,6 +12845,7 @@
         </w:rPr>
         <w:t xml:space="preserve">. 12 </w:t>
       </w:r>
+      <w:proofErr w:type="gramStart"/>
       <w:r>
         <w:rPr>
           <w:rFonts w:ascii="Arial" w:hAnsi="Arial" w:cs="Arial"/>
@@ -12740,15 +12856,22 @@
         <w:rPr>
           <w:rFonts w:ascii="Arial" w:hAnsi="Arial" w:cs="Arial"/>
         </w:rPr>
-        <w:t xml:space="preserve">un. 2014. Estacionamentos são os novos vilões da mobilidade urbana. </w:t>
-      </w:r>
+        <w:t>un.</w:t>
+      </w:r>
+      <w:proofErr w:type="gramEnd"/>
       <w:r>
         <w:rPr>
           <w:rFonts w:ascii="Arial" w:hAnsi="Arial" w:cs="Arial"/>
         </w:rPr>
+        <w:t xml:space="preserve"> 2014. Estacionamentos são os novos vilões da mobilidade urbana. </w:t>
+      </w:r>
+      <w:r>
+        <w:rPr>
+          <w:rFonts w:ascii="Arial" w:hAnsi="Arial" w:cs="Arial"/>
+        </w:rPr>
         <w:t>Disponível em: &lt;</w:t>
       </w:r>
-      <w:hyperlink r:id="rId62" w:history="1">
+      <w:hyperlink r:id="rId64" w:history="1">
         <w:r>
           <w:rPr>
             <w:rStyle w:val="Hyperlink"/>
@@ -12791,7 +12914,7 @@
         </w:rPr>
         <w:t>Disponível em: &lt;</w:t>
       </w:r>
-      <w:hyperlink r:id="rId63" w:history="1">
+      <w:hyperlink r:id="rId65" w:history="1">
         <w:r>
           <w:rPr>
             <w:rStyle w:val="Hyperlink"/>
@@ -12842,7 +12965,7 @@
         </w:rPr>
         <w:t>Disponível em: &lt;</w:t>
       </w:r>
-      <w:hyperlink r:id="rId64" w:history="1">
+      <w:hyperlink r:id="rId66" w:history="1">
         <w:r>
           <w:rPr>
             <w:rStyle w:val="Hyperlink"/>
@@ -12874,7 +12997,7 @@
       <w:r>
         <w:t xml:space="preserve"> em: &lt;</w:t>
       </w:r>
-      <w:hyperlink r:id="rId65" w:history="1">
+      <w:hyperlink r:id="rId67" w:history="1">
         <w:r>
           <w:rPr>
             <w:rStyle w:val="Hyperlink"/>
@@ -12922,7 +13045,7 @@
         </w:rPr>
         <w:t xml:space="preserve">Disponível em: &lt; </w:t>
       </w:r>
-      <w:hyperlink r:id="rId66" w:history="1">
+      <w:hyperlink r:id="rId68" w:history="1">
         <w:r>
           <w:rPr>
             <w:rStyle w:val="Hyperlink"/>
@@ -12988,8 +13111,9 @@
           <w:caps w:val="0"/>
           <w:szCs w:val="24"/>
         </w:rPr>
-        <w:t xml:space="preserve"> movimenta aquisições no Brasil. Maio 2019. </w:t>
-      </w:r>
+        <w:t xml:space="preserve"> movimenta aquisições no Brasil. </w:t>
+      </w:r>
+      <w:proofErr w:type="gramStart"/>
       <w:r>
         <w:rPr>
           <w:rFonts w:cs="Arial"/>
@@ -12998,9 +13122,30 @@
           <w:caps w:val="0"/>
           <w:szCs w:val="24"/>
         </w:rPr>
+        <w:t>Maio</w:t>
+      </w:r>
+      <w:proofErr w:type="gramEnd"/>
+      <w:r>
+        <w:rPr>
+          <w:rFonts w:cs="Arial"/>
+          <w:b w:val="0"/>
+          <w:bCs w:val="0"/>
+          <w:caps w:val="0"/>
+          <w:szCs w:val="24"/>
+        </w:rPr>
+        <w:t xml:space="preserve"> 2019. </w:t>
+      </w:r>
+      <w:r>
+        <w:rPr>
+          <w:rFonts w:cs="Arial"/>
+          <w:b w:val="0"/>
+          <w:bCs w:val="0"/>
+          <w:caps w:val="0"/>
+          <w:szCs w:val="24"/>
+        </w:rPr>
         <w:t xml:space="preserve">Disponível em: &lt; </w:t>
       </w:r>
-      <w:hyperlink r:id="rId67" w:history="1">
+      <w:hyperlink r:id="rId69" w:history="1">
         <w:r>
           <w:rPr>
             <w:rStyle w:val="Hyperlink"/>
@@ -13056,7 +13201,7 @@
       <w:r>
         <w:t xml:space="preserve"> &lt; </w:t>
       </w:r>
-      <w:hyperlink r:id="rId68" w:history="1">
+      <w:hyperlink r:id="rId70" w:history="1">
         <w:r>
           <w:rPr>
             <w:rStyle w:val="Hyperlink"/>
@@ -13090,10 +13235,10 @@
       </w:pPr>
     </w:p>
     <w:sectPr>
-      <w:headerReference w:type="default" r:id="rId69"/>
-      <w:footerReference w:type="default" r:id="rId70"/>
-      <w:headerReference w:type="first" r:id="rId71"/>
-      <w:footerReference w:type="first" r:id="rId72"/>
+      <w:headerReference w:type="default" r:id="rId71"/>
+      <w:footerReference w:type="default" r:id="rId72"/>
+      <w:headerReference w:type="first" r:id="rId73"/>
+      <w:footerReference w:type="first" r:id="rId74"/>
       <w:pgSz w:w="11907" w:h="16840" w:code="9"/>
       <w:pgMar w:top="1701" w:right="1134" w:bottom="1531" w:left="1701" w:header="709" w:footer="709" w:gutter="0"/>
       <w:cols w:space="708"/>
@@ -16925,6 +17070,7 @@
   <w:style w:type="character" w:default="1" w:styleId="Fontepargpadro">
     <w:name w:val="Default Paragraph Font"/>
     <w:uiPriority w:val="1"/>
+    <w:semiHidden/>
     <w:unhideWhenUsed/>
   </w:style>
   <w:style w:type="table" w:default="1" w:styleId="Tabelanormal">
@@ -23006,7 +23152,7 @@
 </file>
 
 <file path=customXml/itemProps1.xml><?xml version="1.0" encoding="utf-8"?>
-<ds:datastoreItem xmlns:ds="http://schemas.openxmlformats.org/officeDocument/2006/customXml" ds:itemID="{C3DD3348-49EC-44CD-9354-437D41982B6A}">
+<ds:datastoreItem xmlns:ds="http://schemas.openxmlformats.org/officeDocument/2006/customXml" ds:itemID="{51F6D6FC-0770-4B71-8774-125E13DAE358}">
   <ds:schemaRefs>
     <ds:schemaRef ds:uri="http://schemas.openxmlformats.org/officeDocument/2006/bibliography"/>
   </ds:schemaRefs>

</xml_diff>

<commit_message>
Versão atualizada da documentação 09/12
Completei a parte dos resultados e minha frase nos aprendizados.
</commit_message>
<xml_diff>
--- a/Documentação/Documento do Projeto GF 1o Semestre.docx
+++ b/Documentação/Documento do Projeto GF 1o Semestre.docx
@@ -2303,22 +2303,11 @@
       <w:pPr>
         <w:pStyle w:val="FolhadeRostodosCaptulos"/>
       </w:pPr>
-      <w:r>
-        <w:lastRenderedPageBreak/>
-        <w:fldChar w:fldCharType="begin"/>
-      </w:r>
-      <w:r>
-        <w:instrText xml:space="preserve"> REF _Ref125306779 \w </w:instrText>
-      </w:r>
-      <w:r>
-        <w:fldChar w:fldCharType="separate"/>
-      </w:r>
-      <w:r>
-        <w:t>1</w:t>
-      </w:r>
-      <w:r>
-        <w:fldChar w:fldCharType="end"/>
-      </w:r>
+      <w:fldSimple w:instr=" REF _Ref125306779 \w ">
+        <w:r>
+          <w:t>1</w:t>
+        </w:r>
+      </w:fldSimple>
       <w:r>
         <w:tab/>
       </w:r>
@@ -7960,22 +7949,11 @@
       <w:pPr>
         <w:pStyle w:val="FolhadeRostodosCaptulos"/>
       </w:pPr>
-      <w:r>
-        <w:lastRenderedPageBreak/>
-        <w:fldChar w:fldCharType="begin"/>
-      </w:r>
-      <w:r>
-        <w:instrText xml:space="preserve"> REF _Ref125306944 \w </w:instrText>
-      </w:r>
-      <w:r>
-        <w:fldChar w:fldCharType="separate"/>
-      </w:r>
-      <w:r>
-        <w:t>3</w:t>
-      </w:r>
-      <w:r>
-        <w:fldChar w:fldCharType="end"/>
-      </w:r>
+      <w:fldSimple w:instr=" REF _Ref125306944 \w ">
+        <w:r>
+          <w:t>3</w:t>
+        </w:r>
+      </w:fldSimple>
       <w:r>
         <w:tab/>
       </w:r>
@@ -11315,8 +11293,6 @@
           </wp:inline>
         </w:drawing>
       </w:r>
-      <w:bookmarkStart w:id="23" w:name="_GoBack"/>
-      <w:bookmarkEnd w:id="23"/>
     </w:p>
     <w:p>
       <w:r>
@@ -11748,7 +11724,7 @@
           <w:b/>
         </w:rPr>
       </w:pPr>
-      <w:bookmarkStart w:id="24" w:name="_Toc26531438"/>
+      <w:bookmarkStart w:id="23" w:name="_Toc26531438"/>
       <w:r>
         <w:rPr>
           <w:b/>
@@ -11756,7 +11732,7 @@
         <w:lastRenderedPageBreak/>
         <w:t>Testes</w:t>
       </w:r>
-      <w:bookmarkEnd w:id="24"/>
+      <w:bookmarkEnd w:id="23"/>
       <w:r>
         <w:rPr>
           <w:b/>
@@ -11867,29 +11843,29 @@
       <w:pPr>
         <w:pStyle w:val="Ttulo1"/>
       </w:pPr>
-      <w:bookmarkStart w:id="25" w:name="_Toc26531439"/>
+      <w:bookmarkStart w:id="24" w:name="_Toc26531439"/>
       <w:r>
         <w:lastRenderedPageBreak/>
         <w:t>implantação do projeto</w:t>
       </w:r>
+      <w:bookmarkEnd w:id="24"/>
+    </w:p>
+    <w:p/>
+    <w:p>
+      <w:pPr>
+        <w:pStyle w:val="Ttulo2"/>
+        <w:rPr>
+          <w:b/>
+        </w:rPr>
+      </w:pPr>
+      <w:bookmarkStart w:id="25" w:name="_Toc26531440"/>
+      <w:r>
+        <w:rPr>
+          <w:b/>
+        </w:rPr>
+        <w:t>Manual de Instalação da solução</w:t>
+      </w:r>
       <w:bookmarkEnd w:id="25"/>
-    </w:p>
-    <w:p/>
-    <w:p>
-      <w:pPr>
-        <w:pStyle w:val="Ttulo2"/>
-        <w:rPr>
-          <w:b/>
-        </w:rPr>
-      </w:pPr>
-      <w:bookmarkStart w:id="26" w:name="_Toc26531440"/>
-      <w:r>
-        <w:rPr>
-          <w:b/>
-        </w:rPr>
-        <w:t>Manual de Instalação da solução</w:t>
-      </w:r>
-      <w:bookmarkEnd w:id="26"/>
       <w:r>
         <w:rPr>
           <w:b/>
@@ -12064,14 +12040,14 @@
           <w:b/>
         </w:rPr>
       </w:pPr>
-      <w:bookmarkStart w:id="27" w:name="_Toc26531441"/>
+      <w:bookmarkStart w:id="26" w:name="_Toc26531441"/>
       <w:r>
         <w:rPr>
           <w:b/>
         </w:rPr>
         <w:t>Processo de Atendimento e Suporte</w:t>
       </w:r>
-      <w:bookmarkEnd w:id="27"/>
+      <w:bookmarkEnd w:id="26"/>
       <w:r>
         <w:rPr>
           <w:b/>
@@ -12269,120 +12245,166 @@
       <w:pPr>
         <w:pStyle w:val="FolhadeRostodosCaptulos"/>
       </w:pPr>
-      <w:r>
-        <w:lastRenderedPageBreak/>
-        <w:fldChar w:fldCharType="begin"/>
-      </w:r>
-      <w:r>
-        <w:instrText xml:space="preserve"> REF _Ref125307146 \w </w:instrText>
-      </w:r>
-      <w:r>
-        <w:fldChar w:fldCharType="separate"/>
-      </w:r>
-      <w:r>
-        <w:t>5</w:t>
-      </w:r>
-      <w:r>
-        <w:fldChar w:fldCharType="end"/>
-      </w:r>
+      <w:fldSimple w:instr=" REF _Ref125307146 \w ">
+        <w:r>
+          <w:t>5</w:t>
+        </w:r>
+      </w:fldSimple>
       <w:r>
         <w:tab/>
       </w:r>
-      <w:r>
-        <w:fldChar w:fldCharType="begin"/>
-      </w:r>
-      <w:r>
-        <w:instrText xml:space="preserve"> REF _Ref125307146 </w:instrText>
-      </w:r>
-      <w:r>
-        <w:fldChar w:fldCharType="separate"/>
-      </w:r>
-      <w:r>
-        <w:t>CONCLUSÕES</w:t>
-      </w:r>
-      <w:r>
-        <w:fldChar w:fldCharType="end"/>
-      </w:r>
+      <w:fldSimple w:instr=" REF _Ref125307146 ">
+        <w:r>
+          <w:t>CONCLUSÕES</w:t>
+        </w:r>
+      </w:fldSimple>
     </w:p>
     <w:p>
       <w:pPr>
         <w:pStyle w:val="Ttulo1"/>
       </w:pPr>
-      <w:bookmarkStart w:id="28" w:name="_Ref125307146"/>
-      <w:bookmarkStart w:id="29" w:name="_Toc125374527"/>
-      <w:bookmarkStart w:id="30" w:name="_Toc156754424"/>
-      <w:bookmarkStart w:id="31" w:name="_Toc26531442"/>
+      <w:bookmarkStart w:id="27" w:name="_Ref125307146"/>
+      <w:bookmarkStart w:id="28" w:name="_Toc125374527"/>
+      <w:bookmarkStart w:id="29" w:name="_Toc156754424"/>
+      <w:bookmarkStart w:id="30" w:name="_Toc26531442"/>
       <w:r>
         <w:lastRenderedPageBreak/>
         <w:t>CONCLUSÕES</w:t>
       </w:r>
+      <w:bookmarkEnd w:id="27"/>
       <w:bookmarkEnd w:id="28"/>
       <w:bookmarkEnd w:id="29"/>
       <w:bookmarkEnd w:id="30"/>
+    </w:p>
+    <w:p>
+      <w:pPr>
+        <w:pStyle w:val="Ttulo2"/>
+        <w:rPr>
+          <w:b/>
+        </w:rPr>
+      </w:pPr>
+      <w:bookmarkStart w:id="31" w:name="_Toc26531443"/>
+      <w:r>
+        <w:rPr>
+          <w:b/>
+        </w:rPr>
+        <w:t>resultados</w:t>
+      </w:r>
       <w:bookmarkEnd w:id="31"/>
-    </w:p>
-    <w:p>
-      <w:pPr>
-        <w:pStyle w:val="Ttulo2"/>
+      <w:r>
         <w:rPr>
           <w:b/>
         </w:rPr>
-      </w:pPr>
-      <w:bookmarkStart w:id="32" w:name="_Toc26531443"/>
-      <w:r>
-        <w:rPr>
-          <w:b/>
-        </w:rPr>
-        <w:t>resultados</w:t>
-      </w:r>
+        <w:t xml:space="preserve"> </w:t>
+      </w:r>
+    </w:p>
+    <w:p>
+      <w:pPr>
+        <w:rPr>
+          <w:color w:val="000000" w:themeColor="text1"/>
+        </w:rPr>
+      </w:pPr>
+      <w:r>
+        <w:rPr>
+          <w:color w:val="FF0000"/>
+        </w:rPr>
+        <w:tab/>
+      </w:r>
+      <w:r>
+        <w:rPr>
+          <w:color w:val="000000" w:themeColor="text1"/>
+        </w:rPr>
+        <w:t xml:space="preserve">A equipe conseguiu cumprir os requisitos sempre dentro das sprints, tanto mensais quanto semanais. Não tivemos que prorrogar nenhum requisito, portanto as entregas foram satisfatórias e </w:t>
+      </w:r>
+      <w:proofErr w:type="spellStart"/>
+      <w:r>
+        <w:rPr>
+          <w:color w:val="000000" w:themeColor="text1"/>
+        </w:rPr>
+        <w:t>acertivas</w:t>
+      </w:r>
+      <w:proofErr w:type="spellEnd"/>
+      <w:r>
+        <w:rPr>
+          <w:color w:val="000000" w:themeColor="text1"/>
+        </w:rPr>
+        <w:t>. Percebemos que alguns recursos não eram uteis dentro d</w:t>
+      </w:r>
+      <w:r>
+        <w:rPr>
+          <w:color w:val="000000" w:themeColor="text1"/>
+        </w:rPr>
+        <w:t>a ferramenta</w:t>
+      </w:r>
+      <w:r>
+        <w:rPr>
+          <w:color w:val="000000" w:themeColor="text1"/>
+        </w:rPr>
+        <w:t xml:space="preserve">, e ao longo das sprints fomos percebendo qual o </w:t>
+      </w:r>
+      <w:r>
+        <w:rPr>
+          <w:color w:val="000000" w:themeColor="text1"/>
+        </w:rPr>
+        <w:t xml:space="preserve">melhor </w:t>
+      </w:r>
+      <w:r>
+        <w:rPr>
+          <w:color w:val="000000" w:themeColor="text1"/>
+        </w:rPr>
+        <w:t xml:space="preserve">escopo </w:t>
+      </w:r>
+      <w:r>
+        <w:rPr>
+          <w:color w:val="000000" w:themeColor="text1"/>
+        </w:rPr>
+        <w:t>para o</w:t>
+      </w:r>
+      <w:r>
+        <w:rPr>
+          <w:color w:val="000000" w:themeColor="text1"/>
+        </w:rPr>
+        <w:t xml:space="preserve"> projeto até chegar neste resultado.</w:t>
+      </w:r>
+      <w:r>
+        <w:rPr>
+          <w:color w:val="000000" w:themeColor="text1"/>
+        </w:rPr>
+        <w:t xml:space="preserve"> </w:t>
+      </w:r>
+      <w:r>
+        <w:rPr>
+          <w:color w:val="000000" w:themeColor="text1"/>
+        </w:rPr>
+        <w:t>Com um melhor entendimento</w:t>
+      </w:r>
+      <w:r>
+        <w:rPr>
+          <w:color w:val="000000" w:themeColor="text1"/>
+        </w:rPr>
+        <w:t xml:space="preserve"> </w:t>
+      </w:r>
+      <w:r>
+        <w:rPr>
+          <w:color w:val="000000" w:themeColor="text1"/>
+        </w:rPr>
+        <w:t>d</w:t>
+      </w:r>
+      <w:r>
+        <w:rPr>
+          <w:color w:val="000000" w:themeColor="text1"/>
+        </w:rPr>
+        <w:t>o escopo, obtivemos entregas mais assertivas,</w:t>
+      </w:r>
+      <w:r>
+        <w:rPr>
+          <w:color w:val="000000" w:themeColor="text1"/>
+        </w:rPr>
+        <w:t xml:space="preserve"> melhorando a usabilidade dos requisitos.</w:t>
+      </w:r>
+      <w:bookmarkStart w:id="32" w:name="_GoBack"/>
       <w:bookmarkEnd w:id="32"/>
-      <w:r>
-        <w:rPr>
-          <w:b/>
-        </w:rPr>
-        <w:t xml:space="preserve"> </w:t>
-      </w:r>
-    </w:p>
-    <w:p>
-      <w:pPr>
-        <w:rPr>
-          <w:color w:val="FF0000"/>
-        </w:rPr>
-      </w:pPr>
-      <w:r>
-        <w:rPr>
-          <w:color w:val="FF0000"/>
-        </w:rPr>
-        <w:tab/>
-      </w:r>
-      <w:r>
-        <w:rPr>
-          <w:color w:val="FF0000"/>
-          <w:highlight w:val="yellow"/>
-        </w:rPr>
-        <w:t>Cumprimento dos requisitos, performance, usabilidade</w:t>
-      </w:r>
-      <w:r>
-        <w:rPr>
-          <w:color w:val="FF0000"/>
-          <w:highlight w:val="yellow"/>
-        </w:rPr>
-        <w:t>.</w:t>
-      </w:r>
-    </w:p>
-    <w:p>
-      <w:pPr>
-        <w:spacing w:line="240" w:lineRule="auto"/>
-        <w:jc w:val="left"/>
-        <w:rPr>
-          <w:rFonts w:cs="Arial"/>
-          <w:b/>
-          <w:bCs/>
-          <w:color w:val="000000"/>
-        </w:rPr>
-      </w:pPr>
-    </w:p>
-    <w:p/>
+    </w:p>
     <w:p>
       <w:pPr>
         <w:pStyle w:val="Ttulo2"/>
@@ -12460,7 +12482,7 @@
         <w:tab/>
       </w:r>
       <w:r>
-        <w:t xml:space="preserve"> Pedro</w:t>
+        <w:t>Pedro</w:t>
       </w:r>
       <w:r>
         <w:t xml:space="preserve"> </w:t>
@@ -12527,11 +12549,7 @@
         <w:ind w:left="2268"/>
       </w:pPr>
       <w:r>
-        <w:t xml:space="preserve">De início foi um pouco difícil, visto que a minha adaptação no antigo grupo estava praticamente concluída e o projeto definido. Recomeçar é sempre um desafio, mas faz-se </w:t>
-      </w:r>
-      <w:r>
-        <w:lastRenderedPageBreak/>
-        <w:t>necessário para um desenvolvimento eficaz. Cada dia que se passa eu sinto que é uma nova</w:t>
+        <w:t>De início foi um pouco difícil, visto que a minha adaptação no antigo grupo estava praticamente concluída e o projeto definido. Recomeçar é sempre um desafio, mas faz-se necessário para um desenvolvimento eficaz. Cada dia que se passa eu sinto que é uma nova</w:t>
       </w:r>
       <w:r>
         <w:t xml:space="preserve"> oportunidade</w:t>
@@ -12614,6 +12632,87 @@
           <w:rFonts w:cs="Arial"/>
         </w:rPr>
         <w:t>Fazer parte desse projeto foi um aprendizado enorme para mim, é muito gratificante saber que fomos e somos capazes de fazer um projeto como esse, completo e funcional, foi uma experiência muito boa!</w:t>
+      </w:r>
+    </w:p>
+    <w:p>
+      <w:pPr>
+        <w:rPr>
+          <w:rFonts w:cs="Arial"/>
+        </w:rPr>
+      </w:pPr>
+    </w:p>
+    <w:p>
+      <w:pPr>
+        <w:rPr>
+          <w:rFonts w:cs="Arial"/>
+        </w:rPr>
+      </w:pPr>
+      <w:r>
+        <w:rPr>
+          <w:rFonts w:cs="Arial"/>
+        </w:rPr>
+        <w:tab/>
+        <w:t>Vinícius Oliveira</w:t>
+      </w:r>
+      <w:r>
+        <w:rPr>
+          <w:rFonts w:cs="Arial"/>
+        </w:rPr>
+        <w:tab/>
+        <w:t>,</w:t>
+      </w:r>
+    </w:p>
+    <w:p>
+      <w:pPr>
+        <w:rPr>
+          <w:rFonts w:cs="Arial"/>
+          <w:color w:val="000000"/>
+        </w:rPr>
+      </w:pPr>
+    </w:p>
+    <w:p>
+      <w:pPr>
+        <w:ind w:left="2268"/>
+        <w:rPr>
+          <w:rFonts w:cs="Arial"/>
+        </w:rPr>
+      </w:pPr>
+      <w:r>
+        <w:rPr>
+          <w:rFonts w:cs="Arial"/>
+        </w:rPr>
+        <w:t>Participar desta equipe me fez crescer muito como pessoa e como profissional, cada um de nós temos um jeito diferente de trabalhar e lidar com as dificuldades do projeto. Aprender essas diferentes formas de pensar fez com que eu pudesse melhorar a minha forma de ver e fazer as coisas também.</w:t>
+      </w:r>
+    </w:p>
+    <w:p>
+      <w:pPr>
+        <w:rPr>
+          <w:rFonts w:cs="Arial"/>
+        </w:rPr>
+      </w:pPr>
+      <w:r>
+        <w:rPr>
+          <w:rFonts w:cs="Arial"/>
+        </w:rPr>
+        <w:tab/>
+      </w:r>
+      <w:r>
+        <w:rPr>
+          <w:rFonts w:cs="Arial"/>
+        </w:rPr>
+        <w:tab/>
+      </w:r>
+      <w:r>
+        <w:rPr>
+          <w:rFonts w:cs="Arial"/>
+        </w:rPr>
+        <w:tab/>
+      </w:r>
+      <w:r>
+        <w:rPr>
+          <w:rFonts w:cs="Arial"/>
+        </w:rPr>
+        <w:tab/>
       </w:r>
     </w:p>
     <w:p>
@@ -12973,7 +13072,6 @@
         </w:rPr>
         <w:t xml:space="preserve">. 12 </w:t>
       </w:r>
-      <w:proofErr w:type="gramStart"/>
       <w:r>
         <w:rPr>
           <w:rFonts w:ascii="Arial" w:hAnsi="Arial" w:cs="Arial"/>
@@ -12984,14 +13082,7 @@
         <w:rPr>
           <w:rFonts w:ascii="Arial" w:hAnsi="Arial" w:cs="Arial"/>
         </w:rPr>
-        <w:t>un.</w:t>
-      </w:r>
-      <w:proofErr w:type="gramEnd"/>
-      <w:r>
-        <w:rPr>
-          <w:rFonts w:ascii="Arial" w:hAnsi="Arial" w:cs="Arial"/>
-        </w:rPr>
-        <w:t xml:space="preserve"> 2014. Estacionamentos são os novos vilões da mobilidade urbana. </w:t>
+        <w:t xml:space="preserve">un. 2014. Estacionamentos são os novos vilões da mobilidade urbana. </w:t>
       </w:r>
       <w:r>
         <w:rPr>
@@ -13239,29 +13330,7 @@
           <w:caps w:val="0"/>
           <w:szCs w:val="24"/>
         </w:rPr>
-        <w:t xml:space="preserve"> movimenta aquisições no Brasil. </w:t>
-      </w:r>
-      <w:proofErr w:type="gramStart"/>
-      <w:r>
-        <w:rPr>
-          <w:rFonts w:cs="Arial"/>
-          <w:b w:val="0"/>
-          <w:bCs w:val="0"/>
-          <w:caps w:val="0"/>
-          <w:szCs w:val="24"/>
-        </w:rPr>
-        <w:t>Maio</w:t>
-      </w:r>
-      <w:proofErr w:type="gramEnd"/>
-      <w:r>
-        <w:rPr>
-          <w:rFonts w:cs="Arial"/>
-          <w:b w:val="0"/>
-          <w:bCs w:val="0"/>
-          <w:caps w:val="0"/>
-          <w:szCs w:val="24"/>
-        </w:rPr>
-        <w:t xml:space="preserve"> 2019. </w:t>
+        <w:t xml:space="preserve"> movimenta aquisições no Brasil. Maio 2019. </w:t>
       </w:r>
       <w:r>
         <w:rPr>
@@ -23280,7 +23349,7 @@
 </file>
 
 <file path=customXml/itemProps1.xml><?xml version="1.0" encoding="utf-8"?>
-<ds:datastoreItem xmlns:ds="http://schemas.openxmlformats.org/officeDocument/2006/customXml" ds:itemID="{FBC55D65-350E-4AE8-91EA-2E6FEA758C06}">
+<ds:datastoreItem xmlns:ds="http://schemas.openxmlformats.org/officeDocument/2006/customXml" ds:itemID="{F891FDFC-60A1-438B-B36E-0627F936A66A}">
   <ds:schemaRefs>
     <ds:schemaRef ds:uri="http://schemas.openxmlformats.org/officeDocument/2006/bibliography"/>
   </ds:schemaRefs>

</xml_diff>